<commit_message>
had the doc open, sorry
</commit_message>
<xml_diff>
--- a/Planning.docx
+++ b/Planning.docx
@@ -10,8 +10,13 @@
           <w:numId w:val="1"/>
         </w:numPr>
       </w:pPr>
-      <w:r>
-        <w:t>Mysql database, gebruikers tabel met daarin een aantal e-mails en wachtwoorden vastleggen voor verificatie.</w:t>
+      <w:proofErr w:type="spellStart"/>
+      <w:r>
+        <w:t>Mysql</w:t>
+      </w:r>
+      <w:proofErr w:type="spellEnd"/>
+      <w:r>
+        <w:t xml:space="preserve"> database, gebruikers tabel met daarin een aantal e-mails en wachtwoorden vastleggen voor verificatie.</w:t>
       </w:r>
     </w:p>
     <w:p>
@@ -22,8 +27,13 @@
           <w:numId w:val="1"/>
         </w:numPr>
       </w:pPr>
-      <w:r>
-        <w:t>Registerform maken voor gebruikersnaam en wachtwoord.</w:t>
+      <w:proofErr w:type="spellStart"/>
+      <w:r>
+        <w:t>Registerform</w:t>
+      </w:r>
+      <w:proofErr w:type="spellEnd"/>
+      <w:r>
+        <w:t xml:space="preserve"> maken voor gebruikersnaam en wachtwoord.</w:t>
       </w:r>
     </w:p>
     <w:p>
@@ -53,7 +63,20 @@
         </w:numPr>
       </w:pPr>
       <w:r>
-        <w:t>Wachtwoord moet gehashed worden in de database.</w:t>
+        <w:t xml:space="preserve">Wachtwoord moet </w:t>
+      </w:r>
+      <w:proofErr w:type="spellStart"/>
+      <w:r>
+        <w:t>gehashed</w:t>
+      </w:r>
+      <w:proofErr w:type="spellEnd"/>
+      <w:r>
+        <w:t xml:space="preserve"> worden in de database</w:t>
+      </w:r>
+      <w:bookmarkStart w:id="0" w:name="_GoBack"/>
+      <w:bookmarkEnd w:id="0"/>
+      <w:r>
+        <w:t>.</w:t>
       </w:r>
     </w:p>
     <w:p>
@@ -94,8 +117,15 @@
       <w:r>
         <w:t xml:space="preserve"> voor of achter weghalen</w:t>
       </w:r>
-      <w:bookmarkStart w:id="0" w:name="_GoBack"/>
-      <w:bookmarkEnd w:id="0"/>
+    </w:p>
+    <w:p>
+      <w:pPr>
+        <w:pStyle w:val="Lijstalinea"/>
+        <w:numPr>
+          <w:ilvl w:val="0"/>
+          <w:numId w:val="1"/>
+        </w:numPr>
+      </w:pPr>
     </w:p>
     <w:sectPr>
       <w:pgSz w:w="11906" w:h="16838"/>

</xml_diff>